<commit_message>
updated with git instructions
</commit_message>
<xml_diff>
--- a/AutomationTools/help/help.docx
+++ b/AutomationTools/help/help.docx
@@ -156,19 +156,28 @@
         </w:numPr>
       </w:pPr>
       <w:r>
-        <w:t xml:space="preserve">Navigate to </w:t>
-      </w:r>
-      <w:r>
-        <w:t>…</w:t>
+        <w:t>Create a new branch for the episode off of the master branch</w:t>
+      </w:r>
+      <w:r>
+        <w:t>, you can use gitkraken to make this easily</w:t>
+      </w:r>
+    </w:p>
+    <w:p>
+      <w:pPr>
+        <w:pStyle w:val="ListParagraph"/>
+        <w:numPr>
+          <w:ilvl w:val="0"/>
+          <w:numId w:val="1"/>
+        </w:numPr>
+      </w:pPr>
+      <w:r>
+        <w:t>Navigate to …</w:t>
       </w:r>
       <w:r>
         <w:t>\debatebroshow.github.io\AutomationTools</w:t>
       </w:r>
       <w:r>
-        <w:t>\</w:t>
-      </w:r>
-      <w:r>
-        <w:t xml:space="preserve"> and run “automation.py”</w:t>
+        <w:t>\ and run “automation.py”</w:t>
       </w:r>
     </w:p>
     <w:p>
@@ -324,7 +333,28 @@
         </w:numPr>
       </w:pPr>
       <w:r>
-        <w:t>Push to git</w:t>
+        <w:t xml:space="preserve">Push to </w:t>
+      </w:r>
+      <w:r>
+        <w:t xml:space="preserve">the new </w:t>
+      </w:r>
+      <w:r>
+        <w:t>git</w:t>
+      </w:r>
+      <w:r>
+        <w:t xml:space="preserve"> branch</w:t>
+      </w:r>
+    </w:p>
+    <w:p>
+      <w:pPr>
+        <w:pStyle w:val="ListParagraph"/>
+        <w:numPr>
+          <w:ilvl w:val="0"/>
+          <w:numId w:val="1"/>
+        </w:numPr>
+      </w:pPr>
+      <w:r>
+        <w:t>Create a pull request into master</w:t>
       </w:r>
     </w:p>
     <w:p>

</xml_diff>

<commit_message>
updated help and sitemap
</commit_message>
<xml_diff>
--- a/AutomationTools/help/help.docx
+++ b/AutomationTools/help/help.docx
@@ -7,7 +7,10 @@
         <w:jc w:val="center"/>
       </w:pPr>
       <w:r>
-        <w:t>How to update the website</w:t>
+        <w:t xml:space="preserve">How to update the </w:t>
+      </w:r>
+      <w:r>
+        <w:t>Website</w:t>
       </w:r>
     </w:p>
     <w:p>
@@ -31,7 +34,88 @@
         </w:numPr>
       </w:pPr>
       <w:r>
-        <w:t>Create a new branch for the episode off of the master branch, you can use gitkraken to make this easily</w:t>
+        <w:t>Open Gitkraken, pull, and switch to the master Branch</w:t>
+      </w:r>
+    </w:p>
+    <w:p>
+      <w:pPr>
+        <w:pStyle w:val="ListParagraph"/>
+        <w:numPr>
+          <w:ilvl w:val="1"/>
+          <w:numId w:val="1"/>
+        </w:numPr>
+      </w:pPr>
+      <w:r>
+        <w:t>If it prompts you to reset local, select yes</w:t>
+      </w:r>
+    </w:p>
+    <w:p>
+      <w:pPr>
+        <w:pStyle w:val="ListParagraph"/>
+        <w:numPr>
+          <w:ilvl w:val="0"/>
+          <w:numId w:val="1"/>
+        </w:numPr>
+      </w:pPr>
+      <w:r>
+        <w:t>Create a new branch for the episode</w:t>
+      </w:r>
+      <w:r>
+        <w:t>.</w:t>
+      </w:r>
+    </w:p>
+    <w:p>
+      <w:pPr>
+        <w:pStyle w:val="ListParagraph"/>
+        <w:numPr>
+          <w:ilvl w:val="1"/>
+          <w:numId w:val="1"/>
+        </w:numPr>
+      </w:pPr>
+      <w:r>
+        <w:t xml:space="preserve">Branch </w:t>
+      </w:r>
+      <w:r>
+        <w:t>off</w:t>
+      </w:r>
+      <w:r>
+        <w:t xml:space="preserve"> the newly pulled</w:t>
+      </w:r>
+      <w:r>
+        <w:t xml:space="preserve"> master branch</w:t>
+      </w:r>
+      <w:r>
+        <w:t>, make sure it is the topmost</w:t>
+      </w:r>
+    </w:p>
+    <w:p>
+      <w:pPr>
+        <w:pStyle w:val="ListParagraph"/>
+        <w:numPr>
+          <w:ilvl w:val="1"/>
+          <w:numId w:val="1"/>
+        </w:numPr>
+      </w:pPr>
+      <w:r>
+        <w:t xml:space="preserve">Right click master </w:t>
+      </w:r>
+      <w:r>
+        <w:sym w:font="Wingdings" w:char="F0E0"/>
+      </w:r>
+      <w:r>
+        <w:t xml:space="preserve"> create branch here</w:t>
+      </w:r>
+    </w:p>
+    <w:p>
+      <w:pPr>
+        <w:pStyle w:val="ListParagraph"/>
+        <w:numPr>
+          <w:ilvl w:val="2"/>
+          <w:numId w:val="1"/>
+        </w:numPr>
+      </w:pPr>
+      <w:r>
+        <w:t>Naming Convention: episodes/episode#</w:t>
       </w:r>
     </w:p>
     <w:p>
@@ -68,6 +152,9 @@
       </w:pPr>
       <w:r>
         <w:t>Make sure to commit the branch after creating the image</w:t>
+      </w:r>
+      <w:r>
+        <w:t>.</w:t>
       </w:r>
     </w:p>
     <w:p>
@@ -180,6 +267,18 @@
         </w:numPr>
       </w:pPr>
       <w:r>
+        <w:t>Once again, commit the changed episode.txt to your new branch</w:t>
+      </w:r>
+    </w:p>
+    <w:p>
+      <w:pPr>
+        <w:pStyle w:val="ListParagraph"/>
+        <w:numPr>
+          <w:ilvl w:val="0"/>
+          <w:numId w:val="1"/>
+        </w:numPr>
+      </w:pPr>
+      <w:r>
         <w:t>Navigate to …</w:t>
       </w:r>
       <w:r>
@@ -210,7 +309,16 @@
         </w:numPr>
       </w:pPr>
       <w:r>
-        <w:t>Verify that git has tracked 9 changed files</w:t>
+        <w:t xml:space="preserve">Verify that git has tracked </w:t>
+      </w:r>
+      <w:r>
+        <w:t>8</w:t>
+      </w:r>
+      <w:r>
+        <w:t xml:space="preserve"> changed files</w:t>
+      </w:r>
+      <w:r>
+        <w:t xml:space="preserve"> (assuming you committed the image and the txt file)</w:t>
       </w:r>
     </w:p>
     <w:p>
@@ -224,6 +332,9 @@
       <w:r>
         <w:t>2 Backups</w:t>
       </w:r>
+      <w:r>
+        <w:t xml:space="preserve"> (.backup files)</w:t>
+      </w:r>
     </w:p>
     <w:p>
       <w:pPr>
@@ -289,24 +400,63 @@
       <w:pPr>
         <w:pStyle w:val="ListParagraph"/>
         <w:numPr>
+          <w:ilvl w:val="0"/>
+          <w:numId w:val="1"/>
+        </w:numPr>
+      </w:pPr>
+      <w:r>
+        <w:t>Run these files locally to make sure that they look as expected</w:t>
+      </w:r>
+    </w:p>
+    <w:p>
+      <w:pPr>
+        <w:pStyle w:val="ListParagraph"/>
+        <w:numPr>
           <w:ilvl w:val="1"/>
           <w:numId w:val="1"/>
         </w:numPr>
       </w:pPr>
       <w:r>
-        <w:t>Sitemap.xml</w:t>
-      </w:r>
-    </w:p>
-    <w:p>
-      <w:pPr>
-        <w:pStyle w:val="ListParagraph"/>
-        <w:numPr>
-          <w:ilvl w:val="0"/>
-          <w:numId w:val="1"/>
-        </w:numPr>
-      </w:pPr>
-      <w:r>
-        <w:t>Run these files locally to make sure that they look as expected</w:t>
+        <w:t>Run .html files in your browser</w:t>
+      </w:r>
+    </w:p>
+    <w:p>
+      <w:pPr>
+        <w:pStyle w:val="ListParagraph"/>
+        <w:numPr>
+          <w:ilvl w:val="0"/>
+          <w:numId w:val="1"/>
+        </w:numPr>
+      </w:pPr>
+      <w:r>
+        <w:t xml:space="preserve">Push </w:t>
+      </w:r>
+      <w:r>
+        <w:t xml:space="preserve">everything </w:t>
+      </w:r>
+      <w:r>
+        <w:t xml:space="preserve">to </w:t>
+      </w:r>
+      <w:r>
+        <w:t xml:space="preserve">the new </w:t>
+      </w:r>
+      <w:r>
+        <w:t>git</w:t>
+      </w:r>
+      <w:r>
+        <w:t xml:space="preserve"> branch</w:t>
+      </w:r>
+    </w:p>
+    <w:p>
+      <w:pPr>
+        <w:pStyle w:val="ListParagraph"/>
+        <w:numPr>
+          <w:ilvl w:val="0"/>
+          <w:numId w:val="1"/>
+        </w:numPr>
+      </w:pPr>
+      <w:r>
+        <w:t>Create a pull request into master</w:t>
       </w:r>
     </w:p>
     <w:p>
@@ -318,7 +468,7 @@
         </w:numPr>
       </w:pPr>
       <w:r>
-        <w:t>Run .html files in your browser</w:t>
+        <w:t>Right click the new branch, select the option to create a pull request</w:t>
       </w:r>
     </w:p>
     <w:p>
@@ -330,49 +480,27 @@
         </w:numPr>
       </w:pPr>
       <w:r>
-        <w:t>Verify that the sitemap.xml file looks similar to the previous version</w:t>
-      </w:r>
-    </w:p>
-    <w:p>
-      <w:pPr>
-        <w:pStyle w:val="ListParagraph"/>
-        <w:numPr>
-          <w:ilvl w:val="0"/>
-          <w:numId w:val="1"/>
-        </w:numPr>
-      </w:pPr>
-      <w:r>
-        <w:t xml:space="preserve">Push to </w:t>
-      </w:r>
-      <w:r>
-        <w:t xml:space="preserve">the new </w:t>
-      </w:r>
-      <w:r>
-        <w:t>git</w:t>
-      </w:r>
-      <w:r>
-        <w:t xml:space="preserve"> branch</w:t>
-      </w:r>
-    </w:p>
-    <w:p>
-      <w:pPr>
-        <w:pStyle w:val="ListParagraph"/>
-        <w:numPr>
-          <w:ilvl w:val="0"/>
-          <w:numId w:val="1"/>
-        </w:numPr>
-      </w:pPr>
-      <w:r>
-        <w:t>Create a pull request into master</w:t>
-      </w:r>
-    </w:p>
-    <w:p>
-      <w:pPr>
-        <w:pStyle w:val="ListParagraph"/>
-        <w:numPr>
-          <w:ilvl w:val="0"/>
-          <w:numId w:val="1"/>
-        </w:numPr>
+        <w:t>Give the PR a title</w:t>
+      </w:r>
+    </w:p>
+    <w:p>
+      <w:pPr>
+        <w:pStyle w:val="ListParagraph"/>
+        <w:numPr>
+          <w:ilvl w:val="0"/>
+          <w:numId w:val="1"/>
+        </w:numPr>
+      </w:pPr>
+      <w:r>
+        <w:t>Let Owen know that the pull request is complete</w:t>
+      </w:r>
+      <w:r>
+        <w:t>, tell him to update the sitemap</w:t>
+      </w:r>
+    </w:p>
+    <w:p>
+      <w:pPr>
+        <w:ind w:left="360"/>
       </w:pPr>
       <w:r>
         <w:t xml:space="preserve">Feel free to call me if anything breaks, there are backups created and git does good versioning so it will always be easy to revert if anything breaks. </w:t>

</xml_diff>